<commit_message>
Antwoorden op R vragen, conclusie moet nog
</commit_message>
<xml_diff>
--- a/Documenten/Antwoorden op R vragen.docx
+++ b/Documenten/Antwoorden op R vragen.docx
@@ -4,307 +4,803 @@
   <w:body>
     <w:p>
       <w:pPr>
-        <w:rPr>
-          <w:rFonts w:ascii="Verdana" w:hAnsi="Verdana"/>
+        <w:pStyle w:val="HTML-voorafopgemaakt"/>
+        <w:shd w:val="clear" w:color="auto" w:fill="404040"/>
+        <w:rPr>
+          <w:color w:val="9BC28E"/>
         </w:rPr>
       </w:pPr>
       <w:r>
         <w:rPr>
-          <w:rFonts w:ascii="Verdana" w:hAnsi="Verdana"/>
+          <w:b/>
+          <w:bCs/>
+          <w:color w:val="CA9E4D"/>
         </w:rPr>
         <w:t xml:space="preserve">CREATE VIEW </w:t>
       </w:r>
       <w:proofErr w:type="spellStart"/>
       <w:r>
         <w:rPr>
-          <w:rFonts w:ascii="Verdana" w:hAnsi="Verdana"/>
+          <w:color w:val="9BC28E"/>
         </w:rPr>
         <w:t>age_count</w:t>
       </w:r>
       <w:proofErr w:type="spellEnd"/>
       <w:r>
         <w:rPr>
-          <w:rFonts w:ascii="Verdana" w:hAnsi="Verdana"/>
-        </w:rPr>
-        <w:t xml:space="preserve"> AS SELECT </w:t>
-      </w:r>
-      <w:proofErr w:type="spellStart"/>
-      <w:r>
-        <w:rPr>
-          <w:rFonts w:ascii="Verdana" w:hAnsi="Verdana"/>
-        </w:rPr>
-        <w:t>M.year_of_release</w:t>
-      </w:r>
-      <w:proofErr w:type="spellEnd"/>
-      <w:r>
-        <w:rPr>
-          <w:rFonts w:ascii="Verdana" w:hAnsi="Verdana"/>
-        </w:rPr>
-        <w:t xml:space="preserve"> - CAST(</w:t>
-      </w:r>
-      <w:proofErr w:type="spellStart"/>
-      <w:r>
-        <w:rPr>
-          <w:rFonts w:ascii="Verdana" w:hAnsi="Verdana"/>
-        </w:rPr>
-        <w:t>A.birth_date</w:t>
-      </w:r>
-      <w:proofErr w:type="spellEnd"/>
-      <w:r>
-        <w:rPr>
-          <w:rFonts w:ascii="Verdana" w:hAnsi="Verdana"/>
-        </w:rPr>
-        <w:t xml:space="preserve"> AS INTEGER)  AS </w:t>
-      </w:r>
-      <w:proofErr w:type="spellStart"/>
-      <w:r>
-        <w:rPr>
-          <w:rFonts w:ascii="Verdana" w:hAnsi="Verdana"/>
+          <w:color w:val="9BC28E"/>
+        </w:rPr>
+        <w:t xml:space="preserve"> </w:t>
+      </w:r>
+      <w:r>
+        <w:rPr>
+          <w:b/>
+          <w:bCs/>
+          <w:color w:val="CA9E4D"/>
+        </w:rPr>
+        <w:t xml:space="preserve">AS SELECT </w:t>
+      </w:r>
+      <w:proofErr w:type="spellStart"/>
+      <w:r>
+        <w:rPr>
+          <w:b/>
+          <w:bCs/>
+          <w:color w:val="CA9E4D"/>
+        </w:rPr>
+        <w:t>M</w:t>
+      </w:r>
+      <w:r>
+        <w:rPr>
+          <w:color w:val="9BC28E"/>
+        </w:rPr>
+        <w:t>.</w:t>
+      </w:r>
+      <w:r>
+        <w:rPr>
+          <w:b/>
+          <w:bCs/>
+          <w:color w:val="B9B9B9"/>
+        </w:rPr>
+        <w:t>year_of_release</w:t>
+      </w:r>
+      <w:proofErr w:type="spellEnd"/>
+      <w:r>
+        <w:rPr>
+          <w:b/>
+          <w:bCs/>
+          <w:color w:val="B9B9B9"/>
+        </w:rPr>
+        <w:t xml:space="preserve"> </w:t>
+      </w:r>
+      <w:r>
+        <w:rPr>
+          <w:color w:val="9BC28E"/>
+        </w:rPr>
+        <w:t xml:space="preserve">- </w:t>
+      </w:r>
+      <w:r>
+        <w:rPr>
+          <w:i/>
+          <w:iCs/>
+          <w:color w:val="CA9E4D"/>
+        </w:rPr>
+        <w:t>CAST</w:t>
+      </w:r>
+      <w:r>
+        <w:rPr>
+          <w:color w:val="9BC28E"/>
+        </w:rPr>
+        <w:t>(</w:t>
+      </w:r>
+      <w:proofErr w:type="spellStart"/>
+      <w:r>
+        <w:rPr>
+          <w:color w:val="9BC28E"/>
+        </w:rPr>
+        <w:t>A.</w:t>
+      </w:r>
+      <w:r>
+        <w:rPr>
+          <w:b/>
+          <w:bCs/>
+          <w:color w:val="B9B9B9"/>
+        </w:rPr>
+        <w:t>birth_date</w:t>
+      </w:r>
+      <w:proofErr w:type="spellEnd"/>
+      <w:r>
+        <w:rPr>
+          <w:b/>
+          <w:bCs/>
+          <w:color w:val="B9B9B9"/>
+        </w:rPr>
+        <w:t xml:space="preserve"> </w:t>
+      </w:r>
+      <w:r>
+        <w:rPr>
+          <w:b/>
+          <w:bCs/>
+          <w:color w:val="CA9E4D"/>
+        </w:rPr>
+        <w:t>AS INTEGER</w:t>
+      </w:r>
+      <w:r>
+        <w:rPr>
+          <w:color w:val="9BC28E"/>
+        </w:rPr>
+        <w:t xml:space="preserve">)  </w:t>
+      </w:r>
+      <w:r>
+        <w:rPr>
+          <w:b/>
+          <w:bCs/>
+          <w:color w:val="CA9E4D"/>
+        </w:rPr>
+        <w:t xml:space="preserve">AS </w:t>
+      </w:r>
+      <w:proofErr w:type="spellStart"/>
+      <w:r>
+        <w:rPr>
+          <w:color w:val="9BC28E"/>
         </w:rPr>
         <w:t>age</w:t>
       </w:r>
       <w:proofErr w:type="spellEnd"/>
       <w:r>
         <w:rPr>
-          <w:rFonts w:ascii="Verdana" w:hAnsi="Verdana"/>
-        </w:rPr>
-        <w:t>, COUNT(</w:t>
-      </w:r>
-      <w:proofErr w:type="spellStart"/>
-      <w:r>
-        <w:rPr>
-          <w:rFonts w:ascii="Verdana" w:hAnsi="Verdana"/>
-        </w:rPr>
-        <w:t>A.actor_id</w:t>
-      </w:r>
-      <w:proofErr w:type="spellEnd"/>
-      <w:r>
-        <w:rPr>
-          <w:rFonts w:ascii="Verdana" w:hAnsi="Verdana"/>
-        </w:rPr>
-        <w:t xml:space="preserve">) AS </w:t>
-      </w:r>
-      <w:proofErr w:type="spellStart"/>
-      <w:r>
-        <w:rPr>
-          <w:rFonts w:ascii="Verdana" w:hAnsi="Verdana"/>
+          <w:color w:val="9BC28E"/>
+        </w:rPr>
+        <w:t xml:space="preserve">, </w:t>
+      </w:r>
+      <w:r>
+        <w:rPr>
+          <w:i/>
+          <w:iCs/>
+          <w:color w:val="9BC28E"/>
+        </w:rPr>
+        <w:t>COUNT</w:t>
+      </w:r>
+      <w:r>
+        <w:rPr>
+          <w:color w:val="9BC28E"/>
+        </w:rPr>
+        <w:t>(</w:t>
+      </w:r>
+      <w:proofErr w:type="spellStart"/>
+      <w:r>
+        <w:rPr>
+          <w:color w:val="9BC28E"/>
+        </w:rPr>
+        <w:t>A.</w:t>
+      </w:r>
+      <w:r>
+        <w:rPr>
+          <w:b/>
+          <w:bCs/>
+          <w:color w:val="B9B9B9"/>
+        </w:rPr>
+        <w:t>actor_id</w:t>
+      </w:r>
+      <w:proofErr w:type="spellEnd"/>
+      <w:r>
+        <w:rPr>
+          <w:color w:val="9BC28E"/>
+        </w:rPr>
+        <w:t xml:space="preserve">) </w:t>
+      </w:r>
+      <w:r>
+        <w:rPr>
+          <w:b/>
+          <w:bCs/>
+          <w:color w:val="CA9E4D"/>
+        </w:rPr>
+        <w:t xml:space="preserve">AS </w:t>
+      </w:r>
+      <w:proofErr w:type="spellStart"/>
+      <w:r>
+        <w:rPr>
+          <w:color w:val="9BC28E"/>
         </w:rPr>
         <w:t>actresses_played_movies</w:t>
       </w:r>
       <w:proofErr w:type="spellEnd"/>
       <w:r>
         <w:rPr>
-          <w:rFonts w:ascii="Verdana" w:hAnsi="Verdana"/>
-        </w:rPr>
-        <w:t xml:space="preserve"> FROM </w:t>
-      </w:r>
-      <w:proofErr w:type="spellStart"/>
-      <w:r>
-        <w:rPr>
-          <w:rFonts w:ascii="Verdana" w:hAnsi="Verdana"/>
-        </w:rPr>
-        <w:t>final.actors</w:t>
-      </w:r>
-      <w:proofErr w:type="spellEnd"/>
-      <w:r>
-        <w:rPr>
-          <w:rFonts w:ascii="Verdana" w:hAnsi="Verdana"/>
-        </w:rPr>
-        <w:t xml:space="preserve"> A INNER JOIN </w:t>
-      </w:r>
-      <w:proofErr w:type="spellStart"/>
-      <w:r>
-        <w:rPr>
-          <w:rFonts w:ascii="Verdana" w:hAnsi="Verdana"/>
-        </w:rPr>
-        <w:t>final.movie_actors</w:t>
-      </w:r>
-      <w:proofErr w:type="spellEnd"/>
-      <w:r>
-        <w:rPr>
-          <w:rFonts w:ascii="Verdana" w:hAnsi="Verdana"/>
-        </w:rPr>
-        <w:t xml:space="preserve"> MA ON </w:t>
-      </w:r>
-      <w:proofErr w:type="spellStart"/>
-      <w:r>
-        <w:rPr>
-          <w:rFonts w:ascii="Verdana" w:hAnsi="Verdana"/>
-        </w:rPr>
-        <w:t>A.actor_id</w:t>
-      </w:r>
-      <w:proofErr w:type="spellEnd"/>
-      <w:r>
-        <w:rPr>
-          <w:rFonts w:ascii="Verdana" w:hAnsi="Verdana"/>
+          <w:color w:val="9BC28E"/>
+        </w:rPr>
+        <w:t xml:space="preserve"> </w:t>
+      </w:r>
+      <w:r>
+        <w:rPr>
+          <w:b/>
+          <w:bCs/>
+          <w:color w:val="CA9E4D"/>
+        </w:rPr>
+        <w:t xml:space="preserve">FROM </w:t>
+      </w:r>
+      <w:proofErr w:type="spellStart"/>
+      <w:r>
+        <w:rPr>
+          <w:color w:val="F2F0B5"/>
+        </w:rPr>
+        <w:t>final</w:t>
+      </w:r>
+      <w:r>
+        <w:rPr>
+          <w:color w:val="9BC28E"/>
+        </w:rPr>
+        <w:t>.</w:t>
+      </w:r>
+      <w:r>
+        <w:rPr>
+          <w:color w:val="F2F0B5"/>
+        </w:rPr>
+        <w:t>actors</w:t>
+      </w:r>
+      <w:proofErr w:type="spellEnd"/>
+      <w:r>
+        <w:rPr>
+          <w:color w:val="F2F0B5"/>
+        </w:rPr>
+        <w:t xml:space="preserve"> </w:t>
+      </w:r>
+      <w:r>
+        <w:rPr>
+          <w:color w:val="9BC28E"/>
+        </w:rPr>
+        <w:t xml:space="preserve">A </w:t>
+      </w:r>
+      <w:r>
+        <w:rPr>
+          <w:b/>
+          <w:bCs/>
+          <w:color w:val="CA9E4D"/>
+        </w:rPr>
+        <w:t xml:space="preserve">INNER JOIN </w:t>
+      </w:r>
+      <w:proofErr w:type="spellStart"/>
+      <w:r>
+        <w:rPr>
+          <w:color w:val="F2F0B5"/>
+        </w:rPr>
+        <w:t>final</w:t>
+      </w:r>
+      <w:r>
+        <w:rPr>
+          <w:color w:val="9BC28E"/>
+        </w:rPr>
+        <w:t>.</w:t>
+      </w:r>
+      <w:r>
+        <w:rPr>
+          <w:color w:val="F2F0B5"/>
+        </w:rPr>
+        <w:t>movie_actors</w:t>
+      </w:r>
+      <w:proofErr w:type="spellEnd"/>
+      <w:r>
+        <w:rPr>
+          <w:color w:val="F2F0B5"/>
+        </w:rPr>
+        <w:t xml:space="preserve"> </w:t>
+      </w:r>
+      <w:r>
+        <w:rPr>
+          <w:color w:val="9BC28E"/>
+        </w:rPr>
+        <w:t xml:space="preserve">MA </w:t>
+      </w:r>
+      <w:r>
+        <w:rPr>
+          <w:b/>
+          <w:bCs/>
+          <w:color w:val="CA9E4D"/>
+        </w:rPr>
+        <w:t xml:space="preserve">ON </w:t>
+      </w:r>
+      <w:proofErr w:type="spellStart"/>
+      <w:r>
+        <w:rPr>
+          <w:color w:val="9BC28E"/>
+        </w:rPr>
+        <w:t>A.</w:t>
+      </w:r>
+      <w:r>
+        <w:rPr>
+          <w:b/>
+          <w:bCs/>
+          <w:color w:val="B9B9B9"/>
+        </w:rPr>
+        <w:t>actor_id</w:t>
+      </w:r>
+      <w:proofErr w:type="spellEnd"/>
+      <w:r>
+        <w:rPr>
+          <w:color w:val="9BC28E"/>
         </w:rPr>
         <w:t>=</w:t>
       </w:r>
       <w:proofErr w:type="spellStart"/>
       <w:r>
         <w:rPr>
-          <w:rFonts w:ascii="Verdana" w:hAnsi="Verdana"/>
-        </w:rPr>
-        <w:t>MA.actor_id</w:t>
-      </w:r>
-      <w:proofErr w:type="spellEnd"/>
-      <w:r>
-        <w:rPr>
-          <w:rFonts w:ascii="Verdana" w:hAnsi="Verdana"/>
-        </w:rPr>
-        <w:t xml:space="preserve"> INNER JOIN </w:t>
-      </w:r>
-      <w:proofErr w:type="spellStart"/>
-      <w:r>
-        <w:rPr>
-          <w:rFonts w:ascii="Verdana" w:hAnsi="Verdana"/>
-        </w:rPr>
-        <w:t>final.movie</w:t>
-      </w:r>
-      <w:proofErr w:type="spellEnd"/>
-      <w:r>
-        <w:rPr>
-          <w:rFonts w:ascii="Verdana" w:hAnsi="Verdana"/>
-        </w:rPr>
-        <w:t xml:space="preserve"> M ON </w:t>
-      </w:r>
-      <w:proofErr w:type="spellStart"/>
-      <w:r>
-        <w:rPr>
-          <w:rFonts w:ascii="Verdana" w:hAnsi="Verdana"/>
-        </w:rPr>
-        <w:t>MA.movie_id</w:t>
-      </w:r>
-      <w:proofErr w:type="spellEnd"/>
-      <w:r>
-        <w:rPr>
-          <w:rFonts w:ascii="Verdana" w:hAnsi="Verdana"/>
+          <w:color w:val="9BC28E"/>
+        </w:rPr>
+        <w:t>MA.</w:t>
+      </w:r>
+      <w:r>
+        <w:rPr>
+          <w:b/>
+          <w:bCs/>
+          <w:color w:val="B9B9B9"/>
+        </w:rPr>
+        <w:t>actor_id</w:t>
+      </w:r>
+      <w:proofErr w:type="spellEnd"/>
+      <w:r>
+        <w:rPr>
+          <w:b/>
+          <w:bCs/>
+          <w:color w:val="B9B9B9"/>
+        </w:rPr>
+        <w:t xml:space="preserve"> </w:t>
+      </w:r>
+      <w:r>
+        <w:rPr>
+          <w:b/>
+          <w:bCs/>
+          <w:color w:val="CA9E4D"/>
+        </w:rPr>
+        <w:t xml:space="preserve">INNER JOIN </w:t>
+      </w:r>
+      <w:proofErr w:type="spellStart"/>
+      <w:r>
+        <w:rPr>
+          <w:color w:val="F2F0B5"/>
+        </w:rPr>
+        <w:t>final</w:t>
+      </w:r>
+      <w:r>
+        <w:rPr>
+          <w:color w:val="9BC28E"/>
+        </w:rPr>
+        <w:t>.</w:t>
+      </w:r>
+      <w:r>
+        <w:rPr>
+          <w:color w:val="F2F0B5"/>
+        </w:rPr>
+        <w:t>movie</w:t>
+      </w:r>
+      <w:proofErr w:type="spellEnd"/>
+      <w:r>
+        <w:rPr>
+          <w:color w:val="F2F0B5"/>
+        </w:rPr>
+        <w:t xml:space="preserve"> </w:t>
+      </w:r>
+      <w:r>
+        <w:rPr>
+          <w:b/>
+          <w:bCs/>
+          <w:color w:val="CA9E4D"/>
+        </w:rPr>
+        <w:t xml:space="preserve">M ON </w:t>
+      </w:r>
+      <w:proofErr w:type="spellStart"/>
+      <w:r>
+        <w:rPr>
+          <w:color w:val="9BC28E"/>
+        </w:rPr>
+        <w:t>MA.</w:t>
+      </w:r>
+      <w:r>
+        <w:rPr>
+          <w:b/>
+          <w:bCs/>
+          <w:color w:val="B9B9B9"/>
+        </w:rPr>
+        <w:t>movie_id</w:t>
+      </w:r>
+      <w:proofErr w:type="spellEnd"/>
+      <w:r>
+        <w:rPr>
+          <w:color w:val="9BC28E"/>
         </w:rPr>
         <w:t>=</w:t>
       </w:r>
       <w:proofErr w:type="spellStart"/>
       <w:r>
         <w:rPr>
-          <w:rFonts w:ascii="Verdana" w:hAnsi="Verdana"/>
-        </w:rPr>
-        <w:t>M.movie_id</w:t>
-      </w:r>
-      <w:proofErr w:type="spellEnd"/>
-      <w:r>
-        <w:rPr>
-          <w:rFonts w:ascii="Verdana" w:hAnsi="Verdana"/>
-        </w:rPr>
-        <w:t xml:space="preserve"> WHERE </w:t>
-      </w:r>
-      <w:proofErr w:type="spellStart"/>
-      <w:r>
-        <w:rPr>
-          <w:rFonts w:ascii="Verdana" w:hAnsi="Verdana"/>
-        </w:rPr>
-        <w:t>M.year_of_release</w:t>
-      </w:r>
-      <w:proofErr w:type="spellEnd"/>
-      <w:r>
-        <w:rPr>
-          <w:rFonts w:ascii="Verdana" w:hAnsi="Verdana"/>
-        </w:rPr>
-        <w:t xml:space="preserve"> IS NOT NULL AND </w:t>
-      </w:r>
-      <w:proofErr w:type="spellStart"/>
-      <w:r>
-        <w:rPr>
-          <w:rFonts w:ascii="Verdana" w:hAnsi="Verdana"/>
-        </w:rPr>
-        <w:t>A.birth_date</w:t>
-      </w:r>
-      <w:proofErr w:type="spellEnd"/>
-      <w:r>
-        <w:rPr>
-          <w:rFonts w:ascii="Verdana" w:hAnsi="Verdana"/>
-        </w:rPr>
-        <w:t xml:space="preserve"> IS NOT NULL AND </w:t>
-      </w:r>
-      <w:proofErr w:type="spellStart"/>
-      <w:r>
-        <w:rPr>
-          <w:rFonts w:ascii="Verdana" w:hAnsi="Verdana"/>
-        </w:rPr>
-        <w:t>A.gender</w:t>
-      </w:r>
-      <w:proofErr w:type="spellEnd"/>
-      <w:r>
-        <w:rPr>
-          <w:rFonts w:ascii="Verdana" w:hAnsi="Verdana"/>
-        </w:rPr>
-        <w:t xml:space="preserve"> = 'f' AND </w:t>
-      </w:r>
-      <w:proofErr w:type="spellStart"/>
-      <w:r>
-        <w:rPr>
-          <w:rFonts w:ascii="Verdana" w:hAnsi="Verdana"/>
-        </w:rPr>
-        <w:t>M.year_of_release</w:t>
-      </w:r>
-      <w:proofErr w:type="spellEnd"/>
-      <w:r>
-        <w:rPr>
-          <w:rFonts w:ascii="Verdana" w:hAnsi="Verdana"/>
-        </w:rPr>
-        <w:t xml:space="preserve"> - CAST(</w:t>
-      </w:r>
-      <w:proofErr w:type="spellStart"/>
-      <w:r>
-        <w:rPr>
-          <w:rFonts w:ascii="Verdana" w:hAnsi="Verdana"/>
-        </w:rPr>
-        <w:t>A.birth_date</w:t>
-      </w:r>
-      <w:proofErr w:type="spellEnd"/>
-      <w:r>
-        <w:rPr>
-          <w:rFonts w:ascii="Verdana" w:hAnsi="Verdana"/>
-        </w:rPr>
-        <w:t xml:space="preserve"> AS INTEGER) BETWEEN 0 AND 100 GROUP BY </w:t>
-      </w:r>
-      <w:proofErr w:type="spellStart"/>
-      <w:r>
-        <w:rPr>
-          <w:rFonts w:ascii="Verdana" w:hAnsi="Verdana"/>
-        </w:rPr>
-        <w:t>M.year_of_release</w:t>
-      </w:r>
-      <w:proofErr w:type="spellEnd"/>
-      <w:r>
-        <w:rPr>
-          <w:rFonts w:ascii="Verdana" w:hAnsi="Verdana"/>
-        </w:rPr>
-        <w:t xml:space="preserve"> - CAST(</w:t>
-      </w:r>
-      <w:proofErr w:type="spellStart"/>
-      <w:r>
-        <w:rPr>
-          <w:rFonts w:ascii="Verdana" w:hAnsi="Verdana"/>
-        </w:rPr>
-        <w:t>A.birth_date</w:t>
-      </w:r>
-      <w:proofErr w:type="spellEnd"/>
-      <w:r>
-        <w:rPr>
-          <w:rFonts w:ascii="Verdana" w:hAnsi="Verdana"/>
-        </w:rPr>
-        <w:t xml:space="preserve"> AS INTEGER) ORDER BY </w:t>
-      </w:r>
-      <w:proofErr w:type="spellStart"/>
-      <w:r>
-        <w:rPr>
-          <w:rFonts w:ascii="Verdana" w:hAnsi="Verdana"/>
+          <w:b/>
+          <w:bCs/>
+          <w:color w:val="CA9E4D"/>
+        </w:rPr>
+        <w:t>M</w:t>
+      </w:r>
+      <w:r>
+        <w:rPr>
+          <w:color w:val="9BC28E"/>
+        </w:rPr>
+        <w:t>.</w:t>
+      </w:r>
+      <w:r>
+        <w:rPr>
+          <w:b/>
+          <w:bCs/>
+          <w:color w:val="B9B9B9"/>
+        </w:rPr>
+        <w:t>movie_id</w:t>
+      </w:r>
+      <w:proofErr w:type="spellEnd"/>
+      <w:r>
+        <w:rPr>
+          <w:b/>
+          <w:bCs/>
+          <w:color w:val="B9B9B9"/>
+        </w:rPr>
+        <w:t xml:space="preserve"> </w:t>
+      </w:r>
+      <w:r>
+        <w:rPr>
+          <w:b/>
+          <w:bCs/>
+          <w:color w:val="CA9E4D"/>
+        </w:rPr>
+        <w:t xml:space="preserve">WHERE </w:t>
+      </w:r>
+      <w:proofErr w:type="spellStart"/>
+      <w:r>
+        <w:rPr>
+          <w:b/>
+          <w:bCs/>
+          <w:color w:val="CA9E4D"/>
+        </w:rPr>
+        <w:t>M</w:t>
+      </w:r>
+      <w:r>
+        <w:rPr>
+          <w:color w:val="9BC28E"/>
+        </w:rPr>
+        <w:t>.</w:t>
+      </w:r>
+      <w:r>
+        <w:rPr>
+          <w:b/>
+          <w:bCs/>
+          <w:color w:val="B9B9B9"/>
+        </w:rPr>
+        <w:t>year_of_release</w:t>
+      </w:r>
+      <w:proofErr w:type="spellEnd"/>
+      <w:r>
+        <w:rPr>
+          <w:b/>
+          <w:bCs/>
+          <w:color w:val="B9B9B9"/>
+        </w:rPr>
+        <w:t xml:space="preserve"> </w:t>
+      </w:r>
+      <w:r>
+        <w:rPr>
+          <w:b/>
+          <w:bCs/>
+          <w:color w:val="CA9E4D"/>
+        </w:rPr>
+        <w:t xml:space="preserve">IS NOT NULL AND </w:t>
+      </w:r>
+      <w:proofErr w:type="spellStart"/>
+      <w:r>
+        <w:rPr>
+          <w:color w:val="9BC28E"/>
+        </w:rPr>
+        <w:t>A.</w:t>
+      </w:r>
+      <w:r>
+        <w:rPr>
+          <w:b/>
+          <w:bCs/>
+          <w:color w:val="B9B9B9"/>
+        </w:rPr>
+        <w:t>birth_date</w:t>
+      </w:r>
+      <w:proofErr w:type="spellEnd"/>
+      <w:r>
+        <w:rPr>
+          <w:b/>
+          <w:bCs/>
+          <w:color w:val="B9B9B9"/>
+        </w:rPr>
+        <w:t xml:space="preserve"> </w:t>
+      </w:r>
+      <w:r>
+        <w:rPr>
+          <w:b/>
+          <w:bCs/>
+          <w:color w:val="CA9E4D"/>
+        </w:rPr>
+        <w:t xml:space="preserve">IS NOT NULL AND </w:t>
+      </w:r>
+      <w:proofErr w:type="spellStart"/>
+      <w:r>
+        <w:rPr>
+          <w:color w:val="9BC28E"/>
+        </w:rPr>
+        <w:t>A.</w:t>
+      </w:r>
+      <w:r>
+        <w:rPr>
+          <w:b/>
+          <w:bCs/>
+          <w:color w:val="B9B9B9"/>
+        </w:rPr>
+        <w:t>gender</w:t>
+      </w:r>
+      <w:proofErr w:type="spellEnd"/>
+      <w:r>
+        <w:rPr>
+          <w:b/>
+          <w:bCs/>
+          <w:color w:val="B9B9B9"/>
+        </w:rPr>
+        <w:t xml:space="preserve"> </w:t>
+      </w:r>
+      <w:r>
+        <w:rPr>
+          <w:color w:val="9BC28E"/>
+        </w:rPr>
+        <w:t xml:space="preserve">= </w:t>
+      </w:r>
+      <w:r>
+        <w:rPr>
+          <w:b/>
+          <w:bCs/>
+          <w:color w:val="34B434"/>
+        </w:rPr>
+        <w:t xml:space="preserve">'f' </w:t>
+      </w:r>
+      <w:r>
+        <w:rPr>
+          <w:b/>
+          <w:bCs/>
+          <w:color w:val="CA9E4D"/>
+        </w:rPr>
+        <w:t xml:space="preserve">AND </w:t>
+      </w:r>
+      <w:proofErr w:type="spellStart"/>
+      <w:r>
+        <w:rPr>
+          <w:b/>
+          <w:bCs/>
+          <w:color w:val="CA9E4D"/>
+        </w:rPr>
+        <w:t>M</w:t>
+      </w:r>
+      <w:r>
+        <w:rPr>
+          <w:color w:val="9BC28E"/>
+        </w:rPr>
+        <w:t>.</w:t>
+      </w:r>
+      <w:r>
+        <w:rPr>
+          <w:b/>
+          <w:bCs/>
+          <w:color w:val="B9B9B9"/>
+        </w:rPr>
+        <w:t>year_of_release</w:t>
+      </w:r>
+      <w:proofErr w:type="spellEnd"/>
+      <w:r>
+        <w:rPr>
+          <w:b/>
+          <w:bCs/>
+          <w:color w:val="B9B9B9"/>
+        </w:rPr>
+        <w:t xml:space="preserve"> </w:t>
+      </w:r>
+      <w:r>
+        <w:rPr>
+          <w:color w:val="9BC28E"/>
+        </w:rPr>
+        <w:t xml:space="preserve">- </w:t>
+      </w:r>
+      <w:r>
+        <w:rPr>
+          <w:i/>
+          <w:iCs/>
+          <w:color w:val="CA9E4D"/>
+        </w:rPr>
+        <w:t>CAST</w:t>
+      </w:r>
+      <w:r>
+        <w:rPr>
+          <w:color w:val="9BC28E"/>
+        </w:rPr>
+        <w:t>(</w:t>
+      </w:r>
+      <w:proofErr w:type="spellStart"/>
+      <w:r>
+        <w:rPr>
+          <w:color w:val="9BC28E"/>
+        </w:rPr>
+        <w:t>A.</w:t>
+      </w:r>
+      <w:r>
+        <w:rPr>
+          <w:b/>
+          <w:bCs/>
+          <w:color w:val="B9B9B9"/>
+        </w:rPr>
+        <w:t>birth_date</w:t>
+      </w:r>
+      <w:proofErr w:type="spellEnd"/>
+      <w:r>
+        <w:rPr>
+          <w:b/>
+          <w:bCs/>
+          <w:color w:val="B9B9B9"/>
+        </w:rPr>
+        <w:t xml:space="preserve"> </w:t>
+      </w:r>
+      <w:r>
+        <w:rPr>
+          <w:b/>
+          <w:bCs/>
+          <w:color w:val="CA9E4D"/>
+        </w:rPr>
+        <w:t>AS INTEGER</w:t>
+      </w:r>
+      <w:r>
+        <w:rPr>
+          <w:color w:val="9BC28E"/>
+        </w:rPr>
+        <w:t xml:space="preserve">) </w:t>
+      </w:r>
+      <w:r>
+        <w:rPr>
+          <w:b/>
+          <w:bCs/>
+          <w:color w:val="CA9E4D"/>
+        </w:rPr>
+        <w:t xml:space="preserve">BETWEEN </w:t>
+      </w:r>
+      <w:r>
+        <w:rPr>
+          <w:color w:val="F971BB"/>
+        </w:rPr>
+        <w:t xml:space="preserve">0 </w:t>
+      </w:r>
+      <w:r>
+        <w:rPr>
+          <w:b/>
+          <w:bCs/>
+          <w:color w:val="CA9E4D"/>
+        </w:rPr>
+        <w:t xml:space="preserve">AND </w:t>
+      </w:r>
+      <w:r>
+        <w:rPr>
+          <w:color w:val="F971BB"/>
+        </w:rPr>
+        <w:t xml:space="preserve">100 </w:t>
+      </w:r>
+      <w:r>
+        <w:rPr>
+          <w:b/>
+          <w:bCs/>
+          <w:color w:val="CA9E4D"/>
+        </w:rPr>
+        <w:t xml:space="preserve">GROUP BY </w:t>
+      </w:r>
+      <w:proofErr w:type="spellStart"/>
+      <w:r>
+        <w:rPr>
+          <w:b/>
+          <w:bCs/>
+          <w:color w:val="CA9E4D"/>
+        </w:rPr>
+        <w:t>M</w:t>
+      </w:r>
+      <w:r>
+        <w:rPr>
+          <w:color w:val="9BC28E"/>
+        </w:rPr>
+        <w:t>.</w:t>
+      </w:r>
+      <w:r>
+        <w:rPr>
+          <w:b/>
+          <w:bCs/>
+          <w:color w:val="B9B9B9"/>
+        </w:rPr>
+        <w:t>year_of_release</w:t>
+      </w:r>
+      <w:proofErr w:type="spellEnd"/>
+      <w:r>
+        <w:rPr>
+          <w:b/>
+          <w:bCs/>
+          <w:color w:val="B9B9B9"/>
+        </w:rPr>
+        <w:t xml:space="preserve"> </w:t>
+      </w:r>
+      <w:r>
+        <w:rPr>
+          <w:color w:val="9BC28E"/>
+        </w:rPr>
+        <w:t xml:space="preserve">- </w:t>
+      </w:r>
+      <w:r>
+        <w:rPr>
+          <w:i/>
+          <w:iCs/>
+          <w:color w:val="CA9E4D"/>
+        </w:rPr>
+        <w:t>CAST</w:t>
+      </w:r>
+      <w:r>
+        <w:rPr>
+          <w:color w:val="9BC28E"/>
+        </w:rPr>
+        <w:t>(</w:t>
+      </w:r>
+      <w:proofErr w:type="spellStart"/>
+      <w:r>
+        <w:rPr>
+          <w:color w:val="9BC28E"/>
+        </w:rPr>
+        <w:t>A.</w:t>
+      </w:r>
+      <w:r>
+        <w:rPr>
+          <w:b/>
+          <w:bCs/>
+          <w:color w:val="B9B9B9"/>
+        </w:rPr>
+        <w:t>birth_date</w:t>
+      </w:r>
+      <w:proofErr w:type="spellEnd"/>
+      <w:r>
+        <w:rPr>
+          <w:b/>
+          <w:bCs/>
+          <w:color w:val="B9B9B9"/>
+        </w:rPr>
+        <w:t xml:space="preserve"> </w:t>
+      </w:r>
+      <w:r>
+        <w:rPr>
+          <w:b/>
+          <w:bCs/>
+          <w:color w:val="CA9E4D"/>
+        </w:rPr>
+        <w:t>AS INTEGER</w:t>
+      </w:r>
+      <w:r>
+        <w:rPr>
+          <w:color w:val="9BC28E"/>
+        </w:rPr>
+        <w:t xml:space="preserve">) </w:t>
+      </w:r>
+      <w:r>
+        <w:rPr>
+          <w:b/>
+          <w:bCs/>
+          <w:color w:val="CA9E4D"/>
+        </w:rPr>
+        <w:t xml:space="preserve">ORDER BY </w:t>
+      </w:r>
+      <w:proofErr w:type="spellStart"/>
+      <w:r>
+        <w:rPr>
+          <w:color w:val="9BC28E"/>
         </w:rPr>
         <w:t>age</w:t>
       </w:r>
       <w:proofErr w:type="spellEnd"/>
       <w:r>
         <w:rPr>
-          <w:rFonts w:ascii="Verdana" w:hAnsi="Verdana"/>
+          <w:color w:val="9BC28E"/>
         </w:rPr>
         <w:t>;</w:t>
       </w:r>
@@ -427,8 +923,8 @@
         </w:rPr>
         <w:drawing>
           <wp:inline distT="0" distB="0" distL="0" distR="0" wp14:anchorId="0A05B6A8" wp14:editId="2F86860C">
-            <wp:extent cx="4924425" cy="3038475"/>
-            <wp:effectExtent l="0" t="0" r="9525" b="9525"/>
+            <wp:extent cx="4924425" cy="2933700"/>
+            <wp:effectExtent l="0" t="0" r="9525" b="0"/>
             <wp:docPr id="1" name="Afbeelding 1"/>
             <wp:cNvGraphicFramePr>
               <a:graphicFrameLocks xmlns:a="http://schemas.openxmlformats.org/drawingml/2006/main" noChangeAspect="1"/>
@@ -440,20 +936,27 @@
                     <pic:cNvPr id="1" name=""/>
                     <pic:cNvPicPr/>
                   </pic:nvPicPr>
-                  <pic:blipFill>
+                  <pic:blipFill rotWithShape="1">
                     <a:blip r:embed="rId4"/>
-                    <a:stretch>
-                      <a:fillRect/>
-                    </a:stretch>
+                    <a:srcRect b="3448"/>
+                    <a:stretch/>
                   </pic:blipFill>
-                  <pic:spPr>
+                  <pic:spPr bwMode="auto">
                     <a:xfrm>
                       <a:off x="0" y="0"/>
-                      <a:ext cx="4924425" cy="3038475"/>
+                      <a:ext cx="4924425" cy="2933700"/>
                     </a:xfrm>
                     <a:prstGeom prst="rect">
                       <a:avLst/>
                     </a:prstGeom>
+                    <a:ln>
+                      <a:noFill/>
+                    </a:ln>
+                    <a:extLst>
+                      <a:ext uri="{53640926-AAD7-44D8-BBD7-CCE9431645EC}">
+                        <a14:shadowObscured xmlns:a14="http://schemas.microsoft.com/office/drawing/2010/main"/>
+                      </a:ext>
+                    </a:extLst>
                   </pic:spPr>
                 </pic:pic>
               </a:graphicData>
@@ -461,8 +964,6 @@
           </wp:inline>
         </w:drawing>
       </w:r>
-      <w:bookmarkStart w:id="0" w:name="_GoBack"/>
-      <w:bookmarkEnd w:id="0"/>
     </w:p>
     <w:p>
       <w:r>
@@ -477,7 +978,7 @@
               <wp:align>center</wp:align>
             </wp:positionH>
             <wp:positionV relativeFrom="margin">
-              <wp:align>bottom</wp:align>
+              <wp:posOffset>4841240</wp:posOffset>
             </wp:positionV>
             <wp:extent cx="7010400" cy="3343275"/>
             <wp:effectExtent l="0" t="0" r="0" b="9525"/>
@@ -540,6 +1041,1256 @@
       <w:proofErr w:type="spellEnd"/>
       <w:r>
         <w:t>)</w:t>
+      </w:r>
+    </w:p>
+    <w:p>
+      <w:r>
+        <w:t>CONSLUSIE:============================================================================================================================================================================================================================================</w:t>
+      </w:r>
+    </w:p>
+    <w:p>
+      <w:pPr>
+        <w:shd w:val="clear" w:color="auto" w:fill="404040"/>
+        <w:tabs>
+          <w:tab w:val="left" w:pos="916"/>
+          <w:tab w:val="left" w:pos="1832"/>
+          <w:tab w:val="left" w:pos="2748"/>
+          <w:tab w:val="left" w:pos="3664"/>
+          <w:tab w:val="left" w:pos="4580"/>
+          <w:tab w:val="left" w:pos="5496"/>
+          <w:tab w:val="left" w:pos="6412"/>
+          <w:tab w:val="left" w:pos="7328"/>
+          <w:tab w:val="left" w:pos="8244"/>
+          <w:tab w:val="left" w:pos="9160"/>
+          <w:tab w:val="left" w:pos="10076"/>
+          <w:tab w:val="left" w:pos="10992"/>
+          <w:tab w:val="left" w:pos="11908"/>
+          <w:tab w:val="left" w:pos="12824"/>
+          <w:tab w:val="left" w:pos="13740"/>
+          <w:tab w:val="left" w:pos="14656"/>
+        </w:tabs>
+        <w:spacing w:after="0" w:line="240" w:lineRule="auto"/>
+        <w:rPr>
+          <w:rFonts w:ascii="Courier New" w:eastAsia="Times New Roman" w:hAnsi="Courier New" w:cs="Courier New"/>
+          <w:color w:val="9BC28E"/>
+          <w:sz w:val="20"/>
+          <w:szCs w:val="20"/>
+          <w:lang w:eastAsia="nl-NL"/>
+        </w:rPr>
+      </w:pPr>
+      <w:bookmarkStart w:id="0" w:name="_GoBack"/>
+      <w:bookmarkEnd w:id="0"/>
+      <w:r>
+        <w:rPr>
+          <w:rFonts w:ascii="Courier New" w:eastAsia="Times New Roman" w:hAnsi="Courier New" w:cs="Courier New"/>
+          <w:b/>
+          <w:bCs/>
+          <w:color w:val="CA9E4D"/>
+          <w:sz w:val="20"/>
+          <w:szCs w:val="20"/>
+          <w:lang w:eastAsia="nl-NL"/>
+        </w:rPr>
+        <w:lastRenderedPageBreak/>
+        <w:t xml:space="preserve">CREATE VIEW </w:t>
+      </w:r>
+      <w:proofErr w:type="spellStart"/>
+      <w:r>
+        <w:rPr>
+          <w:rFonts w:ascii="Courier New" w:eastAsia="Times New Roman" w:hAnsi="Courier New" w:cs="Courier New"/>
+          <w:color w:val="9BC28E"/>
+          <w:sz w:val="20"/>
+          <w:szCs w:val="20"/>
+          <w:lang w:eastAsia="nl-NL"/>
+        </w:rPr>
+        <w:t>avg_rating_season_number</w:t>
+      </w:r>
+      <w:proofErr w:type="spellEnd"/>
+      <w:r>
+        <w:rPr>
+          <w:rFonts w:ascii="Courier New" w:eastAsia="Times New Roman" w:hAnsi="Courier New" w:cs="Courier New"/>
+          <w:color w:val="9BC28E"/>
+          <w:sz w:val="20"/>
+          <w:szCs w:val="20"/>
+          <w:lang w:eastAsia="nl-NL"/>
+        </w:rPr>
+        <w:t xml:space="preserve"> </w:t>
+      </w:r>
+      <w:r>
+        <w:rPr>
+          <w:rFonts w:ascii="Courier New" w:eastAsia="Times New Roman" w:hAnsi="Courier New" w:cs="Courier New"/>
+          <w:b/>
+          <w:bCs/>
+          <w:color w:val="CA9E4D"/>
+          <w:sz w:val="20"/>
+          <w:szCs w:val="20"/>
+          <w:lang w:eastAsia="nl-NL"/>
+        </w:rPr>
+        <w:t xml:space="preserve">AS SELECT </w:t>
+      </w:r>
+      <w:proofErr w:type="spellStart"/>
+      <w:r>
+        <w:rPr>
+          <w:rFonts w:ascii="Courier New" w:eastAsia="Times New Roman" w:hAnsi="Courier New" w:cs="Courier New"/>
+          <w:color w:val="9BC28E"/>
+          <w:sz w:val="20"/>
+          <w:szCs w:val="20"/>
+          <w:lang w:eastAsia="nl-NL"/>
+        </w:rPr>
+        <w:t>season_number</w:t>
+      </w:r>
+      <w:proofErr w:type="spellEnd"/>
+      <w:r>
+        <w:rPr>
+          <w:rFonts w:ascii="Courier New" w:eastAsia="Times New Roman" w:hAnsi="Courier New" w:cs="Courier New"/>
+          <w:color w:val="9BC28E"/>
+          <w:sz w:val="20"/>
+          <w:szCs w:val="20"/>
+          <w:lang w:eastAsia="nl-NL"/>
+        </w:rPr>
+        <w:t xml:space="preserve">, </w:t>
+      </w:r>
+      <w:proofErr w:type="spellStart"/>
+      <w:r>
+        <w:rPr>
+          <w:rFonts w:ascii="Courier New" w:eastAsia="Times New Roman" w:hAnsi="Courier New" w:cs="Courier New"/>
+          <w:i/>
+          <w:iCs/>
+          <w:color w:val="9BC28E"/>
+          <w:sz w:val="20"/>
+          <w:szCs w:val="20"/>
+          <w:lang w:eastAsia="nl-NL"/>
+        </w:rPr>
+        <w:t>avg</w:t>
+      </w:r>
+      <w:proofErr w:type="spellEnd"/>
+      <w:r>
+        <w:rPr>
+          <w:rFonts w:ascii="Courier New" w:eastAsia="Times New Roman" w:hAnsi="Courier New" w:cs="Courier New"/>
+          <w:color w:val="9BC28E"/>
+          <w:sz w:val="20"/>
+          <w:szCs w:val="20"/>
+          <w:lang w:eastAsia="nl-NL"/>
+        </w:rPr>
+        <w:t>(</w:t>
+      </w:r>
+      <w:proofErr w:type="spellStart"/>
+      <w:r>
+        <w:rPr>
+          <w:rFonts w:ascii="Courier New" w:eastAsia="Times New Roman" w:hAnsi="Courier New" w:cs="Courier New"/>
+          <w:color w:val="9BC28E"/>
+          <w:sz w:val="20"/>
+          <w:szCs w:val="20"/>
+          <w:lang w:eastAsia="nl-NL"/>
+        </w:rPr>
+        <w:t>rating_serie</w:t>
+      </w:r>
+      <w:proofErr w:type="spellEnd"/>
+      <w:r>
+        <w:rPr>
+          <w:rFonts w:ascii="Courier New" w:eastAsia="Times New Roman" w:hAnsi="Courier New" w:cs="Courier New"/>
+          <w:color w:val="9BC28E"/>
+          <w:sz w:val="20"/>
+          <w:szCs w:val="20"/>
+          <w:lang w:eastAsia="nl-NL"/>
+        </w:rPr>
+        <w:t xml:space="preserve">) </w:t>
+      </w:r>
+      <w:r>
+        <w:rPr>
+          <w:rFonts w:ascii="Courier New" w:eastAsia="Times New Roman" w:hAnsi="Courier New" w:cs="Courier New"/>
+          <w:b/>
+          <w:bCs/>
+          <w:color w:val="CA9E4D"/>
+          <w:sz w:val="20"/>
+          <w:szCs w:val="20"/>
+          <w:lang w:eastAsia="nl-NL"/>
+        </w:rPr>
+        <w:t xml:space="preserve">AS </w:t>
+      </w:r>
+      <w:proofErr w:type="spellStart"/>
+      <w:r>
+        <w:rPr>
+          <w:rFonts w:ascii="Courier New" w:eastAsia="Times New Roman" w:hAnsi="Courier New" w:cs="Courier New"/>
+          <w:color w:val="9BC28E"/>
+          <w:sz w:val="20"/>
+          <w:szCs w:val="20"/>
+          <w:lang w:eastAsia="nl-NL"/>
+        </w:rPr>
+        <w:t>average_rating</w:t>
+      </w:r>
+      <w:proofErr w:type="spellEnd"/>
+      <w:r>
+        <w:rPr>
+          <w:rFonts w:ascii="Courier New" w:eastAsia="Times New Roman" w:hAnsi="Courier New" w:cs="Courier New"/>
+          <w:color w:val="9BC28E"/>
+          <w:sz w:val="20"/>
+          <w:szCs w:val="20"/>
+          <w:lang w:eastAsia="nl-NL"/>
+        </w:rPr>
+        <w:t xml:space="preserve"> </w:t>
+      </w:r>
+      <w:r>
+        <w:rPr>
+          <w:rFonts w:ascii="Courier New" w:eastAsia="Times New Roman" w:hAnsi="Courier New" w:cs="Courier New"/>
+          <w:b/>
+          <w:bCs/>
+          <w:color w:val="CA9E4D"/>
+          <w:sz w:val="20"/>
+          <w:szCs w:val="20"/>
+          <w:lang w:eastAsia="nl-NL"/>
+        </w:rPr>
+        <w:t xml:space="preserve">FROM </w:t>
+      </w:r>
+      <w:r>
+        <w:rPr>
+          <w:rFonts w:ascii="Courier New" w:eastAsia="Times New Roman" w:hAnsi="Courier New" w:cs="Courier New"/>
+          <w:color w:val="9BC28E"/>
+          <w:sz w:val="20"/>
+          <w:szCs w:val="20"/>
+          <w:lang w:eastAsia="nl-NL"/>
+        </w:rPr>
+        <w:t>(</w:t>
+      </w:r>
+      <w:r>
+        <w:rPr>
+          <w:rFonts w:ascii="Courier New" w:eastAsia="Times New Roman" w:hAnsi="Courier New" w:cs="Courier New"/>
+          <w:b/>
+          <w:bCs/>
+          <w:color w:val="CA9E4D"/>
+          <w:sz w:val="20"/>
+          <w:szCs w:val="20"/>
+          <w:lang w:eastAsia="nl-NL"/>
+        </w:rPr>
+        <w:t xml:space="preserve">SELECT </w:t>
+      </w:r>
+      <w:r>
+        <w:rPr>
+          <w:rFonts w:ascii="Courier New" w:eastAsia="Times New Roman" w:hAnsi="Courier New" w:cs="Courier New"/>
+          <w:i/>
+          <w:iCs/>
+          <w:color w:val="9BC28E"/>
+          <w:sz w:val="20"/>
+          <w:szCs w:val="20"/>
+          <w:lang w:eastAsia="nl-NL"/>
+        </w:rPr>
+        <w:t>max</w:t>
+      </w:r>
+      <w:r>
+        <w:rPr>
+          <w:rFonts w:ascii="Courier New" w:eastAsia="Times New Roman" w:hAnsi="Courier New" w:cs="Courier New"/>
+          <w:color w:val="9BC28E"/>
+          <w:sz w:val="20"/>
+          <w:szCs w:val="20"/>
+          <w:lang w:eastAsia="nl-NL"/>
+        </w:rPr>
+        <w:t>(</w:t>
+      </w:r>
+      <w:proofErr w:type="spellStart"/>
+      <w:r>
+        <w:rPr>
+          <w:rFonts w:ascii="Courier New" w:eastAsia="Times New Roman" w:hAnsi="Courier New" w:cs="Courier New"/>
+          <w:b/>
+          <w:bCs/>
+          <w:color w:val="B9B9B9"/>
+          <w:sz w:val="20"/>
+          <w:szCs w:val="20"/>
+          <w:lang w:eastAsia="nl-NL"/>
+        </w:rPr>
+        <w:t>season_nr</w:t>
+      </w:r>
+      <w:proofErr w:type="spellEnd"/>
+      <w:r>
+        <w:rPr>
+          <w:rFonts w:ascii="Courier New" w:eastAsia="Times New Roman" w:hAnsi="Courier New" w:cs="Courier New"/>
+          <w:color w:val="9BC28E"/>
+          <w:sz w:val="20"/>
+          <w:szCs w:val="20"/>
+          <w:lang w:eastAsia="nl-NL"/>
+        </w:rPr>
+        <w:t xml:space="preserve">) </w:t>
+      </w:r>
+      <w:r>
+        <w:rPr>
+          <w:rFonts w:ascii="Courier New" w:eastAsia="Times New Roman" w:hAnsi="Courier New" w:cs="Courier New"/>
+          <w:b/>
+          <w:bCs/>
+          <w:color w:val="CA9E4D"/>
+          <w:sz w:val="20"/>
+          <w:szCs w:val="20"/>
+          <w:lang w:eastAsia="nl-NL"/>
+        </w:rPr>
+        <w:t xml:space="preserve">AS </w:t>
+      </w:r>
+      <w:proofErr w:type="spellStart"/>
+      <w:r>
+        <w:rPr>
+          <w:rFonts w:ascii="Courier New" w:eastAsia="Times New Roman" w:hAnsi="Courier New" w:cs="Courier New"/>
+          <w:color w:val="9BC28E"/>
+          <w:sz w:val="20"/>
+          <w:szCs w:val="20"/>
+          <w:lang w:eastAsia="nl-NL"/>
+        </w:rPr>
+        <w:t>season_number</w:t>
+      </w:r>
+      <w:proofErr w:type="spellEnd"/>
+      <w:r>
+        <w:rPr>
+          <w:rFonts w:ascii="Courier New" w:eastAsia="Times New Roman" w:hAnsi="Courier New" w:cs="Courier New"/>
+          <w:color w:val="9BC28E"/>
+          <w:sz w:val="20"/>
+          <w:szCs w:val="20"/>
+          <w:lang w:eastAsia="nl-NL"/>
+        </w:rPr>
+        <w:t xml:space="preserve">, </w:t>
+      </w:r>
+      <w:proofErr w:type="spellStart"/>
+      <w:r>
+        <w:rPr>
+          <w:rFonts w:ascii="Courier New" w:eastAsia="Times New Roman" w:hAnsi="Courier New" w:cs="Courier New"/>
+          <w:i/>
+          <w:iCs/>
+          <w:color w:val="9BC28E"/>
+          <w:sz w:val="20"/>
+          <w:szCs w:val="20"/>
+          <w:lang w:eastAsia="nl-NL"/>
+        </w:rPr>
+        <w:t>avg</w:t>
+      </w:r>
+      <w:proofErr w:type="spellEnd"/>
+      <w:r>
+        <w:rPr>
+          <w:rFonts w:ascii="Courier New" w:eastAsia="Times New Roman" w:hAnsi="Courier New" w:cs="Courier New"/>
+          <w:color w:val="9BC28E"/>
+          <w:sz w:val="20"/>
+          <w:szCs w:val="20"/>
+          <w:lang w:eastAsia="nl-NL"/>
+        </w:rPr>
+        <w:t>(</w:t>
+      </w:r>
+      <w:proofErr w:type="spellStart"/>
+      <w:r>
+        <w:rPr>
+          <w:rFonts w:ascii="Courier New" w:eastAsia="Times New Roman" w:hAnsi="Courier New" w:cs="Courier New"/>
+          <w:color w:val="9BC28E"/>
+          <w:sz w:val="20"/>
+          <w:szCs w:val="20"/>
+          <w:lang w:eastAsia="nl-NL"/>
+        </w:rPr>
+        <w:t>rating_season</w:t>
+      </w:r>
+      <w:proofErr w:type="spellEnd"/>
+      <w:r>
+        <w:rPr>
+          <w:rFonts w:ascii="Courier New" w:eastAsia="Times New Roman" w:hAnsi="Courier New" w:cs="Courier New"/>
+          <w:color w:val="9BC28E"/>
+          <w:sz w:val="20"/>
+          <w:szCs w:val="20"/>
+          <w:lang w:eastAsia="nl-NL"/>
+        </w:rPr>
+        <w:t xml:space="preserve">) </w:t>
+      </w:r>
+      <w:r>
+        <w:rPr>
+          <w:rFonts w:ascii="Courier New" w:eastAsia="Times New Roman" w:hAnsi="Courier New" w:cs="Courier New"/>
+          <w:b/>
+          <w:bCs/>
+          <w:color w:val="CA9E4D"/>
+          <w:sz w:val="20"/>
+          <w:szCs w:val="20"/>
+          <w:lang w:eastAsia="nl-NL"/>
+        </w:rPr>
+        <w:t xml:space="preserve">AS </w:t>
+      </w:r>
+      <w:proofErr w:type="spellStart"/>
+      <w:r>
+        <w:rPr>
+          <w:rFonts w:ascii="Courier New" w:eastAsia="Times New Roman" w:hAnsi="Courier New" w:cs="Courier New"/>
+          <w:color w:val="9BC28E"/>
+          <w:sz w:val="20"/>
+          <w:szCs w:val="20"/>
+          <w:lang w:eastAsia="nl-NL"/>
+        </w:rPr>
+        <w:t>rating_serie</w:t>
+      </w:r>
+      <w:proofErr w:type="spellEnd"/>
+      <w:r>
+        <w:rPr>
+          <w:rFonts w:ascii="Courier New" w:eastAsia="Times New Roman" w:hAnsi="Courier New" w:cs="Courier New"/>
+          <w:color w:val="9BC28E"/>
+          <w:sz w:val="20"/>
+          <w:szCs w:val="20"/>
+          <w:lang w:eastAsia="nl-NL"/>
+        </w:rPr>
+        <w:t xml:space="preserve"> </w:t>
+      </w:r>
+      <w:r>
+        <w:rPr>
+          <w:rFonts w:ascii="Courier New" w:eastAsia="Times New Roman" w:hAnsi="Courier New" w:cs="Courier New"/>
+          <w:b/>
+          <w:bCs/>
+          <w:color w:val="CA9E4D"/>
+          <w:sz w:val="20"/>
+          <w:szCs w:val="20"/>
+          <w:lang w:eastAsia="nl-NL"/>
+        </w:rPr>
+        <w:t xml:space="preserve">FROM </w:t>
+      </w:r>
+      <w:r>
+        <w:rPr>
+          <w:rFonts w:ascii="Courier New" w:eastAsia="Times New Roman" w:hAnsi="Courier New" w:cs="Courier New"/>
+          <w:color w:val="9BC28E"/>
+          <w:sz w:val="20"/>
+          <w:szCs w:val="20"/>
+          <w:lang w:eastAsia="nl-NL"/>
+        </w:rPr>
+        <w:t>(</w:t>
+      </w:r>
+      <w:r>
+        <w:rPr>
+          <w:rFonts w:ascii="Courier New" w:eastAsia="Times New Roman" w:hAnsi="Courier New" w:cs="Courier New"/>
+          <w:b/>
+          <w:bCs/>
+          <w:color w:val="CA9E4D"/>
+          <w:sz w:val="20"/>
+          <w:szCs w:val="20"/>
+          <w:lang w:eastAsia="nl-NL"/>
+        </w:rPr>
+        <w:t xml:space="preserve">SELECT </w:t>
+      </w:r>
+      <w:proofErr w:type="spellStart"/>
+      <w:r>
+        <w:rPr>
+          <w:rFonts w:ascii="Courier New" w:eastAsia="Times New Roman" w:hAnsi="Courier New" w:cs="Courier New"/>
+          <w:b/>
+          <w:bCs/>
+          <w:color w:val="B9B9B9"/>
+          <w:sz w:val="20"/>
+          <w:szCs w:val="20"/>
+          <w:lang w:eastAsia="nl-NL"/>
+        </w:rPr>
+        <w:t>title</w:t>
+      </w:r>
+      <w:proofErr w:type="spellEnd"/>
+      <w:r>
+        <w:rPr>
+          <w:rFonts w:ascii="Courier New" w:eastAsia="Times New Roman" w:hAnsi="Courier New" w:cs="Courier New"/>
+          <w:color w:val="9BC28E"/>
+          <w:sz w:val="20"/>
+          <w:szCs w:val="20"/>
+          <w:lang w:eastAsia="nl-NL"/>
+        </w:rPr>
+        <w:t xml:space="preserve">, </w:t>
+      </w:r>
+      <w:proofErr w:type="spellStart"/>
+      <w:r>
+        <w:rPr>
+          <w:rFonts w:ascii="Courier New" w:eastAsia="Times New Roman" w:hAnsi="Courier New" w:cs="Courier New"/>
+          <w:b/>
+          <w:bCs/>
+          <w:color w:val="B9B9B9"/>
+          <w:sz w:val="20"/>
+          <w:szCs w:val="20"/>
+          <w:lang w:eastAsia="nl-NL"/>
+        </w:rPr>
+        <w:t>season_nr</w:t>
+      </w:r>
+      <w:proofErr w:type="spellEnd"/>
+      <w:r>
+        <w:rPr>
+          <w:rFonts w:ascii="Courier New" w:eastAsia="Times New Roman" w:hAnsi="Courier New" w:cs="Courier New"/>
+          <w:color w:val="9BC28E"/>
+          <w:sz w:val="20"/>
+          <w:szCs w:val="20"/>
+          <w:lang w:eastAsia="nl-NL"/>
+        </w:rPr>
+        <w:t xml:space="preserve">, </w:t>
+      </w:r>
+      <w:proofErr w:type="spellStart"/>
+      <w:r>
+        <w:rPr>
+          <w:rFonts w:ascii="Courier New" w:eastAsia="Times New Roman" w:hAnsi="Courier New" w:cs="Courier New"/>
+          <w:i/>
+          <w:iCs/>
+          <w:color w:val="9BC28E"/>
+          <w:sz w:val="20"/>
+          <w:szCs w:val="20"/>
+          <w:lang w:eastAsia="nl-NL"/>
+        </w:rPr>
+        <w:t>avg</w:t>
+      </w:r>
+      <w:proofErr w:type="spellEnd"/>
+      <w:r>
+        <w:rPr>
+          <w:rFonts w:ascii="Courier New" w:eastAsia="Times New Roman" w:hAnsi="Courier New" w:cs="Courier New"/>
+          <w:color w:val="9BC28E"/>
+          <w:sz w:val="20"/>
+          <w:szCs w:val="20"/>
+          <w:lang w:eastAsia="nl-NL"/>
+        </w:rPr>
+        <w:t>(</w:t>
+      </w:r>
+      <w:proofErr w:type="spellStart"/>
+      <w:r>
+        <w:rPr>
+          <w:rFonts w:ascii="Courier New" w:eastAsia="Times New Roman" w:hAnsi="Courier New" w:cs="Courier New"/>
+          <w:b/>
+          <w:bCs/>
+          <w:color w:val="B9B9B9"/>
+          <w:sz w:val="20"/>
+          <w:szCs w:val="20"/>
+          <w:lang w:eastAsia="nl-NL"/>
+        </w:rPr>
+        <w:t>rating_major</w:t>
+      </w:r>
+      <w:proofErr w:type="spellEnd"/>
+      <w:r>
+        <w:rPr>
+          <w:rFonts w:ascii="Courier New" w:eastAsia="Times New Roman" w:hAnsi="Courier New" w:cs="Courier New"/>
+          <w:b/>
+          <w:bCs/>
+          <w:color w:val="B9B9B9"/>
+          <w:sz w:val="20"/>
+          <w:szCs w:val="20"/>
+          <w:lang w:eastAsia="nl-NL"/>
+        </w:rPr>
+        <w:t xml:space="preserve"> </w:t>
+      </w:r>
+      <w:r>
+        <w:rPr>
+          <w:rFonts w:ascii="Courier New" w:eastAsia="Times New Roman" w:hAnsi="Courier New" w:cs="Courier New"/>
+          <w:color w:val="9BC28E"/>
+          <w:sz w:val="20"/>
+          <w:szCs w:val="20"/>
+          <w:lang w:eastAsia="nl-NL"/>
+        </w:rPr>
+        <w:t xml:space="preserve">+ </w:t>
+      </w:r>
+      <w:r>
+        <w:rPr>
+          <w:rFonts w:ascii="Courier New" w:eastAsia="Times New Roman" w:hAnsi="Courier New" w:cs="Courier New"/>
+          <w:color w:val="F971BB"/>
+          <w:sz w:val="20"/>
+          <w:szCs w:val="20"/>
+          <w:lang w:eastAsia="nl-NL"/>
+        </w:rPr>
+        <w:t>0.1</w:t>
+      </w:r>
+      <w:r>
+        <w:rPr>
+          <w:rFonts w:ascii="Courier New" w:eastAsia="Times New Roman" w:hAnsi="Courier New" w:cs="Courier New"/>
+          <w:color w:val="9BC28E"/>
+          <w:sz w:val="20"/>
+          <w:szCs w:val="20"/>
+          <w:lang w:eastAsia="nl-NL"/>
+        </w:rPr>
+        <w:t>*</w:t>
+      </w:r>
+      <w:proofErr w:type="spellStart"/>
+      <w:r>
+        <w:rPr>
+          <w:rFonts w:ascii="Courier New" w:eastAsia="Times New Roman" w:hAnsi="Courier New" w:cs="Courier New"/>
+          <w:b/>
+          <w:bCs/>
+          <w:color w:val="B9B9B9"/>
+          <w:sz w:val="20"/>
+          <w:szCs w:val="20"/>
+          <w:lang w:eastAsia="nl-NL"/>
+        </w:rPr>
+        <w:t>rating_minor</w:t>
+      </w:r>
+      <w:proofErr w:type="spellEnd"/>
+      <w:r>
+        <w:rPr>
+          <w:rFonts w:ascii="Courier New" w:eastAsia="Times New Roman" w:hAnsi="Courier New" w:cs="Courier New"/>
+          <w:color w:val="9BC28E"/>
+          <w:sz w:val="20"/>
+          <w:szCs w:val="20"/>
+          <w:lang w:eastAsia="nl-NL"/>
+        </w:rPr>
+        <w:t xml:space="preserve">) </w:t>
+      </w:r>
+      <w:r>
+        <w:rPr>
+          <w:rFonts w:ascii="Courier New" w:eastAsia="Times New Roman" w:hAnsi="Courier New" w:cs="Courier New"/>
+          <w:b/>
+          <w:bCs/>
+          <w:color w:val="CA9E4D"/>
+          <w:sz w:val="20"/>
+          <w:szCs w:val="20"/>
+          <w:lang w:eastAsia="nl-NL"/>
+        </w:rPr>
+        <w:t xml:space="preserve">AS </w:t>
+      </w:r>
+      <w:proofErr w:type="spellStart"/>
+      <w:r>
+        <w:rPr>
+          <w:rFonts w:ascii="Courier New" w:eastAsia="Times New Roman" w:hAnsi="Courier New" w:cs="Courier New"/>
+          <w:color w:val="9BC28E"/>
+          <w:sz w:val="20"/>
+          <w:szCs w:val="20"/>
+          <w:lang w:eastAsia="nl-NL"/>
+        </w:rPr>
+        <w:t>rating_season</w:t>
+      </w:r>
+      <w:proofErr w:type="spellEnd"/>
+      <w:r>
+        <w:rPr>
+          <w:rFonts w:ascii="Courier New" w:eastAsia="Times New Roman" w:hAnsi="Courier New" w:cs="Courier New"/>
+          <w:color w:val="9BC28E"/>
+          <w:sz w:val="20"/>
+          <w:szCs w:val="20"/>
+          <w:lang w:eastAsia="nl-NL"/>
+        </w:rPr>
+        <w:t xml:space="preserve"> </w:t>
+      </w:r>
+      <w:r>
+        <w:rPr>
+          <w:rFonts w:ascii="Courier New" w:eastAsia="Times New Roman" w:hAnsi="Courier New" w:cs="Courier New"/>
+          <w:b/>
+          <w:bCs/>
+          <w:color w:val="CA9E4D"/>
+          <w:sz w:val="20"/>
+          <w:szCs w:val="20"/>
+          <w:lang w:eastAsia="nl-NL"/>
+        </w:rPr>
+        <w:t xml:space="preserve">FROM </w:t>
+      </w:r>
+      <w:r>
+        <w:rPr>
+          <w:rFonts w:ascii="Courier New" w:eastAsia="Times New Roman" w:hAnsi="Courier New" w:cs="Courier New"/>
+          <w:color w:val="F2F0B5"/>
+          <w:sz w:val="20"/>
+          <w:szCs w:val="20"/>
+          <w:lang w:eastAsia="nl-NL"/>
+        </w:rPr>
+        <w:t xml:space="preserve">serie </w:t>
+      </w:r>
+      <w:r>
+        <w:rPr>
+          <w:rFonts w:ascii="Courier New" w:eastAsia="Times New Roman" w:hAnsi="Courier New" w:cs="Courier New"/>
+          <w:b/>
+          <w:bCs/>
+          <w:color w:val="CA9E4D"/>
+          <w:sz w:val="20"/>
+          <w:szCs w:val="20"/>
+          <w:lang w:eastAsia="nl-NL"/>
+        </w:rPr>
+        <w:t xml:space="preserve">S WHERE </w:t>
+      </w:r>
+      <w:proofErr w:type="spellStart"/>
+      <w:r>
+        <w:rPr>
+          <w:rFonts w:ascii="Courier New" w:eastAsia="Times New Roman" w:hAnsi="Courier New" w:cs="Courier New"/>
+          <w:b/>
+          <w:bCs/>
+          <w:color w:val="B9B9B9"/>
+          <w:sz w:val="20"/>
+          <w:szCs w:val="20"/>
+          <w:lang w:eastAsia="nl-NL"/>
+        </w:rPr>
+        <w:t>season_nr</w:t>
+      </w:r>
+      <w:proofErr w:type="spellEnd"/>
+      <w:r>
+        <w:rPr>
+          <w:rFonts w:ascii="Courier New" w:eastAsia="Times New Roman" w:hAnsi="Courier New" w:cs="Courier New"/>
+          <w:b/>
+          <w:bCs/>
+          <w:color w:val="B9B9B9"/>
+          <w:sz w:val="20"/>
+          <w:szCs w:val="20"/>
+          <w:lang w:eastAsia="nl-NL"/>
+        </w:rPr>
+        <w:t xml:space="preserve"> </w:t>
+      </w:r>
+      <w:r>
+        <w:rPr>
+          <w:rFonts w:ascii="Courier New" w:eastAsia="Times New Roman" w:hAnsi="Courier New" w:cs="Courier New"/>
+          <w:b/>
+          <w:bCs/>
+          <w:color w:val="CA9E4D"/>
+          <w:sz w:val="20"/>
+          <w:szCs w:val="20"/>
+          <w:lang w:eastAsia="nl-NL"/>
+        </w:rPr>
+        <w:t xml:space="preserve">IS NOT NULL AND </w:t>
+      </w:r>
+      <w:proofErr w:type="spellStart"/>
+      <w:r>
+        <w:rPr>
+          <w:rFonts w:ascii="Courier New" w:eastAsia="Times New Roman" w:hAnsi="Courier New" w:cs="Courier New"/>
+          <w:b/>
+          <w:bCs/>
+          <w:color w:val="B9B9B9"/>
+          <w:sz w:val="20"/>
+          <w:szCs w:val="20"/>
+          <w:lang w:eastAsia="nl-NL"/>
+        </w:rPr>
+        <w:t>rating_major</w:t>
+      </w:r>
+      <w:proofErr w:type="spellEnd"/>
+      <w:r>
+        <w:rPr>
+          <w:rFonts w:ascii="Courier New" w:eastAsia="Times New Roman" w:hAnsi="Courier New" w:cs="Courier New"/>
+          <w:b/>
+          <w:bCs/>
+          <w:color w:val="B9B9B9"/>
+          <w:sz w:val="20"/>
+          <w:szCs w:val="20"/>
+          <w:lang w:eastAsia="nl-NL"/>
+        </w:rPr>
+        <w:t xml:space="preserve"> </w:t>
+      </w:r>
+      <w:r>
+        <w:rPr>
+          <w:rFonts w:ascii="Courier New" w:eastAsia="Times New Roman" w:hAnsi="Courier New" w:cs="Courier New"/>
+          <w:b/>
+          <w:bCs/>
+          <w:color w:val="CA9E4D"/>
+          <w:sz w:val="20"/>
+          <w:szCs w:val="20"/>
+          <w:lang w:eastAsia="nl-NL"/>
+        </w:rPr>
+        <w:t xml:space="preserve">IS NOT NULL AND </w:t>
+      </w:r>
+      <w:proofErr w:type="spellStart"/>
+      <w:r>
+        <w:rPr>
+          <w:rFonts w:ascii="Courier New" w:eastAsia="Times New Roman" w:hAnsi="Courier New" w:cs="Courier New"/>
+          <w:b/>
+          <w:bCs/>
+          <w:color w:val="B9B9B9"/>
+          <w:sz w:val="20"/>
+          <w:szCs w:val="20"/>
+          <w:lang w:eastAsia="nl-NL"/>
+        </w:rPr>
+        <w:t>rating_minor</w:t>
+      </w:r>
+      <w:proofErr w:type="spellEnd"/>
+      <w:r>
+        <w:rPr>
+          <w:rFonts w:ascii="Courier New" w:eastAsia="Times New Roman" w:hAnsi="Courier New" w:cs="Courier New"/>
+          <w:b/>
+          <w:bCs/>
+          <w:color w:val="B9B9B9"/>
+          <w:sz w:val="20"/>
+          <w:szCs w:val="20"/>
+          <w:lang w:eastAsia="nl-NL"/>
+        </w:rPr>
+        <w:t xml:space="preserve"> </w:t>
+      </w:r>
+      <w:r>
+        <w:rPr>
+          <w:rFonts w:ascii="Courier New" w:eastAsia="Times New Roman" w:hAnsi="Courier New" w:cs="Courier New"/>
+          <w:b/>
+          <w:bCs/>
+          <w:color w:val="CA9E4D"/>
+          <w:sz w:val="20"/>
+          <w:szCs w:val="20"/>
+          <w:lang w:eastAsia="nl-NL"/>
+        </w:rPr>
+        <w:t xml:space="preserve">IS NOT NULL GROUP BY </w:t>
+      </w:r>
+      <w:proofErr w:type="spellStart"/>
+      <w:r>
+        <w:rPr>
+          <w:rFonts w:ascii="Courier New" w:eastAsia="Times New Roman" w:hAnsi="Courier New" w:cs="Courier New"/>
+          <w:b/>
+          <w:bCs/>
+          <w:color w:val="B9B9B9"/>
+          <w:sz w:val="20"/>
+          <w:szCs w:val="20"/>
+          <w:lang w:eastAsia="nl-NL"/>
+        </w:rPr>
+        <w:t>title</w:t>
+      </w:r>
+      <w:proofErr w:type="spellEnd"/>
+      <w:r>
+        <w:rPr>
+          <w:rFonts w:ascii="Courier New" w:eastAsia="Times New Roman" w:hAnsi="Courier New" w:cs="Courier New"/>
+          <w:color w:val="9BC28E"/>
+          <w:sz w:val="20"/>
+          <w:szCs w:val="20"/>
+          <w:lang w:eastAsia="nl-NL"/>
+        </w:rPr>
+        <w:t xml:space="preserve">, </w:t>
+      </w:r>
+      <w:proofErr w:type="spellStart"/>
+      <w:r>
+        <w:rPr>
+          <w:rFonts w:ascii="Courier New" w:eastAsia="Times New Roman" w:hAnsi="Courier New" w:cs="Courier New"/>
+          <w:b/>
+          <w:bCs/>
+          <w:color w:val="B9B9B9"/>
+          <w:sz w:val="20"/>
+          <w:szCs w:val="20"/>
+          <w:lang w:eastAsia="nl-NL"/>
+        </w:rPr>
+        <w:t>season_nr</w:t>
+      </w:r>
+      <w:proofErr w:type="spellEnd"/>
+      <w:r>
+        <w:rPr>
+          <w:rFonts w:ascii="Courier New" w:eastAsia="Times New Roman" w:hAnsi="Courier New" w:cs="Courier New"/>
+          <w:color w:val="9BC28E"/>
+          <w:sz w:val="20"/>
+          <w:szCs w:val="20"/>
+          <w:lang w:eastAsia="nl-NL"/>
+        </w:rPr>
+        <w:t xml:space="preserve">) </w:t>
+      </w:r>
+      <w:r>
+        <w:rPr>
+          <w:rFonts w:ascii="Courier New" w:eastAsia="Times New Roman" w:hAnsi="Courier New" w:cs="Courier New"/>
+          <w:b/>
+          <w:bCs/>
+          <w:color w:val="CA9E4D"/>
+          <w:sz w:val="20"/>
+          <w:szCs w:val="20"/>
+          <w:lang w:eastAsia="nl-NL"/>
+        </w:rPr>
+        <w:t xml:space="preserve">AS </w:t>
+      </w:r>
+      <w:proofErr w:type="spellStart"/>
+      <w:r>
+        <w:rPr>
+          <w:rFonts w:ascii="Courier New" w:eastAsia="Times New Roman" w:hAnsi="Courier New" w:cs="Courier New"/>
+          <w:color w:val="9BC28E"/>
+          <w:sz w:val="20"/>
+          <w:szCs w:val="20"/>
+          <w:lang w:eastAsia="nl-NL"/>
+        </w:rPr>
+        <w:t>season_rating</w:t>
+      </w:r>
+      <w:proofErr w:type="spellEnd"/>
+      <w:r>
+        <w:rPr>
+          <w:rFonts w:ascii="Courier New" w:eastAsia="Times New Roman" w:hAnsi="Courier New" w:cs="Courier New"/>
+          <w:color w:val="9BC28E"/>
+          <w:sz w:val="20"/>
+          <w:szCs w:val="20"/>
+          <w:lang w:eastAsia="nl-NL"/>
+        </w:rPr>
+        <w:t xml:space="preserve"> </w:t>
+      </w:r>
+      <w:r>
+        <w:rPr>
+          <w:rFonts w:ascii="Courier New" w:eastAsia="Times New Roman" w:hAnsi="Courier New" w:cs="Courier New"/>
+          <w:b/>
+          <w:bCs/>
+          <w:color w:val="CA9E4D"/>
+          <w:sz w:val="20"/>
+          <w:szCs w:val="20"/>
+          <w:lang w:eastAsia="nl-NL"/>
+        </w:rPr>
+        <w:t xml:space="preserve">GROUP BY </w:t>
+      </w:r>
+      <w:proofErr w:type="spellStart"/>
+      <w:r>
+        <w:rPr>
+          <w:rFonts w:ascii="Courier New" w:eastAsia="Times New Roman" w:hAnsi="Courier New" w:cs="Courier New"/>
+          <w:b/>
+          <w:bCs/>
+          <w:color w:val="B9B9B9"/>
+          <w:sz w:val="20"/>
+          <w:szCs w:val="20"/>
+          <w:lang w:eastAsia="nl-NL"/>
+        </w:rPr>
+        <w:t>title</w:t>
+      </w:r>
+      <w:proofErr w:type="spellEnd"/>
+      <w:r>
+        <w:rPr>
+          <w:rFonts w:ascii="Courier New" w:eastAsia="Times New Roman" w:hAnsi="Courier New" w:cs="Courier New"/>
+          <w:color w:val="9BC28E"/>
+          <w:sz w:val="20"/>
+          <w:szCs w:val="20"/>
+          <w:lang w:eastAsia="nl-NL"/>
+        </w:rPr>
+        <w:t xml:space="preserve">) </w:t>
+      </w:r>
+      <w:r>
+        <w:rPr>
+          <w:rFonts w:ascii="Courier New" w:eastAsia="Times New Roman" w:hAnsi="Courier New" w:cs="Courier New"/>
+          <w:b/>
+          <w:bCs/>
+          <w:color w:val="CA9E4D"/>
+          <w:sz w:val="20"/>
+          <w:szCs w:val="20"/>
+          <w:lang w:eastAsia="nl-NL"/>
+        </w:rPr>
+        <w:t xml:space="preserve">AS </w:t>
+      </w:r>
+      <w:proofErr w:type="spellStart"/>
+      <w:r>
+        <w:rPr>
+          <w:rFonts w:ascii="Courier New" w:eastAsia="Times New Roman" w:hAnsi="Courier New" w:cs="Courier New"/>
+          <w:color w:val="9BC28E"/>
+          <w:sz w:val="20"/>
+          <w:szCs w:val="20"/>
+          <w:lang w:eastAsia="nl-NL"/>
+        </w:rPr>
+        <w:t>serie_rating</w:t>
+      </w:r>
+      <w:proofErr w:type="spellEnd"/>
+      <w:r>
+        <w:rPr>
+          <w:rFonts w:ascii="Courier New" w:eastAsia="Times New Roman" w:hAnsi="Courier New" w:cs="Courier New"/>
+          <w:color w:val="9BC28E"/>
+          <w:sz w:val="20"/>
+          <w:szCs w:val="20"/>
+          <w:lang w:eastAsia="nl-NL"/>
+        </w:rPr>
+        <w:t xml:space="preserve"> </w:t>
+      </w:r>
+      <w:r>
+        <w:rPr>
+          <w:rFonts w:ascii="Courier New" w:eastAsia="Times New Roman" w:hAnsi="Courier New" w:cs="Courier New"/>
+          <w:b/>
+          <w:bCs/>
+          <w:color w:val="CA9E4D"/>
+          <w:sz w:val="20"/>
+          <w:szCs w:val="20"/>
+          <w:lang w:eastAsia="nl-NL"/>
+        </w:rPr>
+        <w:t xml:space="preserve">WHERE </w:t>
+      </w:r>
+      <w:proofErr w:type="spellStart"/>
+      <w:r>
+        <w:rPr>
+          <w:rFonts w:ascii="Courier New" w:eastAsia="Times New Roman" w:hAnsi="Courier New" w:cs="Courier New"/>
+          <w:color w:val="9BC28E"/>
+          <w:sz w:val="20"/>
+          <w:szCs w:val="20"/>
+          <w:lang w:eastAsia="nl-NL"/>
+        </w:rPr>
+        <w:t>season_number</w:t>
+      </w:r>
+      <w:proofErr w:type="spellEnd"/>
+      <w:r>
+        <w:rPr>
+          <w:rFonts w:ascii="Courier New" w:eastAsia="Times New Roman" w:hAnsi="Courier New" w:cs="Courier New"/>
+          <w:color w:val="9BC28E"/>
+          <w:sz w:val="20"/>
+          <w:szCs w:val="20"/>
+          <w:lang w:eastAsia="nl-NL"/>
+        </w:rPr>
+        <w:t xml:space="preserve"> &lt; </w:t>
+      </w:r>
+      <w:r>
+        <w:rPr>
+          <w:rFonts w:ascii="Courier New" w:eastAsia="Times New Roman" w:hAnsi="Courier New" w:cs="Courier New"/>
+          <w:color w:val="F971BB"/>
+          <w:sz w:val="20"/>
+          <w:szCs w:val="20"/>
+          <w:lang w:eastAsia="nl-NL"/>
+        </w:rPr>
+        <w:t xml:space="preserve">100 </w:t>
+      </w:r>
+      <w:r>
+        <w:rPr>
+          <w:rFonts w:ascii="Courier New" w:eastAsia="Times New Roman" w:hAnsi="Courier New" w:cs="Courier New"/>
+          <w:b/>
+          <w:bCs/>
+          <w:color w:val="CA9E4D"/>
+          <w:sz w:val="20"/>
+          <w:szCs w:val="20"/>
+          <w:lang w:eastAsia="nl-NL"/>
+        </w:rPr>
+        <w:t xml:space="preserve">GROUP BY </w:t>
+      </w:r>
+      <w:proofErr w:type="spellStart"/>
+      <w:r>
+        <w:rPr>
+          <w:rFonts w:ascii="Courier New" w:eastAsia="Times New Roman" w:hAnsi="Courier New" w:cs="Courier New"/>
+          <w:color w:val="9BC28E"/>
+          <w:sz w:val="20"/>
+          <w:szCs w:val="20"/>
+          <w:lang w:eastAsia="nl-NL"/>
+        </w:rPr>
+        <w:t>season_number</w:t>
+      </w:r>
+      <w:proofErr w:type="spellEnd"/>
+      <w:r>
+        <w:rPr>
+          <w:rFonts w:ascii="Courier New" w:eastAsia="Times New Roman" w:hAnsi="Courier New" w:cs="Courier New"/>
+          <w:color w:val="9BC28E"/>
+          <w:sz w:val="20"/>
+          <w:szCs w:val="20"/>
+          <w:lang w:eastAsia="nl-NL"/>
+        </w:rPr>
+        <w:t>;</w:t>
+      </w:r>
+    </w:p>
+    <w:p>
+      <w:pPr>
+        <w:rPr>
+          <w:rFonts w:ascii="Verdana" w:hAnsi="Verdana"/>
+        </w:rPr>
+      </w:pPr>
+    </w:p>
+    <w:p>
+      <w:pPr>
+        <w:rPr>
+          <w:rFonts w:ascii="Verdana" w:hAnsi="Verdana"/>
+        </w:rPr>
+      </w:pPr>
+      <w:r>
+        <w:rPr>
+          <w:rFonts w:ascii="Verdana" w:hAnsi="Verdana"/>
+        </w:rPr>
+        <w:t xml:space="preserve">&gt; </w:t>
+      </w:r>
+      <w:proofErr w:type="spellStart"/>
+      <w:r>
+        <w:rPr>
+          <w:rFonts w:ascii="Verdana" w:hAnsi="Verdana"/>
+        </w:rPr>
+        <w:t>avgRatingSeasonN</w:t>
+      </w:r>
+      <w:r>
+        <w:rPr>
+          <w:rFonts w:ascii="Verdana" w:hAnsi="Verdana"/>
+        </w:rPr>
+        <w:t>umber</w:t>
+      </w:r>
+      <w:proofErr w:type="spellEnd"/>
+      <w:r>
+        <w:rPr>
+          <w:rFonts w:ascii="Verdana" w:hAnsi="Verdana"/>
+        </w:rPr>
+        <w:t xml:space="preserve"> </w:t>
+      </w:r>
+      <w:r>
+        <w:rPr>
+          <w:rFonts w:ascii="Verdana" w:hAnsi="Verdana"/>
+        </w:rPr>
+        <w:t xml:space="preserve">&lt;- </w:t>
+      </w:r>
+      <w:proofErr w:type="spellStart"/>
+      <w:r>
+        <w:rPr>
+          <w:rFonts w:ascii="Verdana" w:hAnsi="Verdana"/>
+        </w:rPr>
+        <w:t>dbReadTable</w:t>
+      </w:r>
+      <w:proofErr w:type="spellEnd"/>
+      <w:r>
+        <w:rPr>
+          <w:rFonts w:ascii="Verdana" w:hAnsi="Verdana"/>
+        </w:rPr>
+        <w:t>(con, c("</w:t>
+      </w:r>
+      <w:proofErr w:type="spellStart"/>
+      <w:r>
+        <w:rPr>
+          <w:rFonts w:ascii="Verdana" w:hAnsi="Verdana"/>
+        </w:rPr>
+        <w:t>final</w:t>
+      </w:r>
+      <w:proofErr w:type="spellEnd"/>
+      <w:r>
+        <w:rPr>
+          <w:rFonts w:ascii="Verdana" w:hAnsi="Verdana"/>
+        </w:rPr>
+        <w:t>","</w:t>
+      </w:r>
+      <w:proofErr w:type="spellStart"/>
+      <w:r>
+        <w:rPr>
+          <w:rFonts w:ascii="Verdana" w:hAnsi="Verdana"/>
+        </w:rPr>
+        <w:t>avg_rating_season_number</w:t>
+      </w:r>
+      <w:proofErr w:type="spellEnd"/>
+      <w:r>
+        <w:rPr>
+          <w:rFonts w:ascii="Verdana" w:hAnsi="Verdana"/>
+        </w:rPr>
+        <w:t>"))</w:t>
+      </w:r>
+    </w:p>
+    <w:p>
+      <w:pPr>
+        <w:rPr>
+          <w:rFonts w:ascii="Verdana" w:hAnsi="Verdana"/>
+        </w:rPr>
+      </w:pPr>
+      <w:r>
+        <w:rPr>
+          <w:rFonts w:ascii="Verdana" w:hAnsi="Verdana"/>
+        </w:rPr>
+        <w:t>&gt; model=lm(</w:t>
+      </w:r>
+      <w:proofErr w:type="spellStart"/>
+      <w:r>
+        <w:rPr>
+          <w:rFonts w:ascii="Verdana" w:hAnsi="Verdana"/>
+        </w:rPr>
+        <w:t>average_rating</w:t>
+      </w:r>
+      <w:proofErr w:type="spellEnd"/>
+      <w:r>
+        <w:rPr>
+          <w:rFonts w:ascii="Verdana" w:hAnsi="Verdana"/>
+        </w:rPr>
+        <w:t>~., data=</w:t>
+      </w:r>
+      <w:r>
+        <w:rPr>
+          <w:rFonts w:ascii="Verdana" w:hAnsi="Verdana"/>
+        </w:rPr>
+        <w:t xml:space="preserve"> </w:t>
+      </w:r>
+      <w:proofErr w:type="spellStart"/>
+      <w:r>
+        <w:rPr>
+          <w:rFonts w:ascii="Verdana" w:hAnsi="Verdana"/>
+        </w:rPr>
+        <w:t>avgRatingSeasonN</w:t>
+      </w:r>
+      <w:r>
+        <w:rPr>
+          <w:rFonts w:ascii="Verdana" w:hAnsi="Verdana"/>
+        </w:rPr>
+        <w:t>umber</w:t>
+      </w:r>
+      <w:proofErr w:type="spellEnd"/>
+      <w:r>
+        <w:rPr>
+          <w:rFonts w:ascii="Verdana" w:hAnsi="Verdana"/>
+        </w:rPr>
+        <w:t>)</w:t>
+      </w:r>
+      <w:r>
+        <w:rPr>
+          <w:noProof/>
+          <w:lang w:eastAsia="nl-NL"/>
+        </w:rPr>
+        <w:drawing>
+          <wp:inline distT="0" distB="0" distL="0" distR="0" wp14:anchorId="44545928" wp14:editId="27F650A8">
+            <wp:extent cx="5010150" cy="3076575"/>
+            <wp:effectExtent l="0" t="0" r="0" b="9525"/>
+            <wp:docPr id="3" name="Afbeelding 3"/>
+            <wp:cNvGraphicFramePr>
+              <a:graphicFrameLocks xmlns:a="http://schemas.openxmlformats.org/drawingml/2006/main" noChangeAspect="1"/>
+            </wp:cNvGraphicFramePr>
+            <a:graphic xmlns:a="http://schemas.openxmlformats.org/drawingml/2006/main">
+              <a:graphicData uri="http://schemas.openxmlformats.org/drawingml/2006/picture">
+                <pic:pic xmlns:pic="http://schemas.openxmlformats.org/drawingml/2006/picture">
+                  <pic:nvPicPr>
+                    <pic:cNvPr id="1" name=""/>
+                    <pic:cNvPicPr/>
+                  </pic:nvPicPr>
+                  <pic:blipFill>
+                    <a:blip r:embed="rId6"/>
+                    <a:stretch>
+                      <a:fillRect/>
+                    </a:stretch>
+                  </pic:blipFill>
+                  <pic:spPr>
+                    <a:xfrm>
+                      <a:off x="0" y="0"/>
+                      <a:ext cx="5010150" cy="3076575"/>
+                    </a:xfrm>
+                    <a:prstGeom prst="rect">
+                      <a:avLst/>
+                    </a:prstGeom>
+                  </pic:spPr>
+                </pic:pic>
+              </a:graphicData>
+            </a:graphic>
+          </wp:inline>
+        </w:drawing>
+      </w:r>
+    </w:p>
+    <w:p>
+      <w:pPr>
+        <w:rPr>
+          <w:noProof/>
+          <w:lang w:eastAsia="nl-NL"/>
+        </w:rPr>
+      </w:pPr>
+      <w:r>
+        <w:rPr>
+          <w:rFonts w:ascii="Verdana" w:hAnsi="Verdana"/>
+        </w:rPr>
+        <w:t>Plot(</w:t>
+      </w:r>
+      <w:proofErr w:type="spellStart"/>
+      <w:r>
+        <w:rPr>
+          <w:rFonts w:ascii="Verdana" w:hAnsi="Verdana"/>
+        </w:rPr>
+        <w:t>avgRatingSeasonN</w:t>
+      </w:r>
+      <w:r>
+        <w:rPr>
+          <w:rFonts w:ascii="Verdana" w:hAnsi="Verdana"/>
+        </w:rPr>
+        <w:t>umber</w:t>
+      </w:r>
+      <w:proofErr w:type="spellEnd"/>
+      <w:r>
+        <w:rPr>
+          <w:rFonts w:ascii="Verdana" w:hAnsi="Verdana"/>
+        </w:rPr>
+        <w:t>)</w:t>
+      </w:r>
+    </w:p>
+    <w:p>
+      <w:r>
+        <w:rPr>
+          <w:noProof/>
+          <w:lang w:eastAsia="nl-NL"/>
+        </w:rPr>
+        <w:drawing>
+          <wp:inline distT="0" distB="0" distL="0" distR="0" wp14:anchorId="34054EDD" wp14:editId="5B336DF2">
+            <wp:extent cx="5690331" cy="2700020"/>
+            <wp:effectExtent l="0" t="0" r="5715" b="5080"/>
+            <wp:docPr id="5" name="Afbeelding 5"/>
+            <wp:cNvGraphicFramePr>
+              <a:graphicFrameLocks xmlns:a="http://schemas.openxmlformats.org/drawingml/2006/main" noChangeAspect="1"/>
+            </wp:cNvGraphicFramePr>
+            <a:graphic xmlns:a="http://schemas.openxmlformats.org/drawingml/2006/main">
+              <a:graphicData uri="http://schemas.openxmlformats.org/drawingml/2006/picture">
+                <pic:pic xmlns:pic="http://schemas.openxmlformats.org/drawingml/2006/picture">
+                  <pic:nvPicPr>
+                    <pic:cNvPr id="1" name=""/>
+                    <pic:cNvPicPr/>
+                  </pic:nvPicPr>
+                  <pic:blipFill rotWithShape="1">
+                    <a:blip r:embed="rId7"/>
+                    <a:srcRect t="12439" r="1188" b="1005"/>
+                    <a:stretch/>
+                  </pic:blipFill>
+                  <pic:spPr bwMode="auto">
+                    <a:xfrm>
+                      <a:off x="0" y="0"/>
+                      <a:ext cx="5692245" cy="2700928"/>
+                    </a:xfrm>
+                    <a:prstGeom prst="rect">
+                      <a:avLst/>
+                    </a:prstGeom>
+                    <a:ln>
+                      <a:noFill/>
+                    </a:ln>
+                    <a:extLst>
+                      <a:ext uri="{53640926-AAD7-44D8-BBD7-CCE9431645EC}">
+                        <a14:shadowObscured xmlns:a14="http://schemas.microsoft.com/office/drawing/2010/main"/>
+                      </a:ext>
+                    </a:extLst>
+                  </pic:spPr>
+                </pic:pic>
+              </a:graphicData>
+            </a:graphic>
+          </wp:inline>
+        </w:drawing>
+      </w:r>
+    </w:p>
+    <w:p>
+      <w:r>
+        <w:t>CONSLUSIE:============================================================================================================================================================================================================================================</w:t>
       </w:r>
     </w:p>
     <w:sectPr>
@@ -976,6 +2727,56 @@
     <w:semiHidden/>
     <w:unhideWhenUsed/>
   </w:style>
+  <w:style w:type="paragraph" w:styleId="HTML-voorafopgemaakt">
+    <w:name w:val="HTML Preformatted"/>
+    <w:basedOn w:val="Standaard"/>
+    <w:link w:val="HTML-voorafopgemaaktChar"/>
+    <w:uiPriority w:val="99"/>
+    <w:semiHidden/>
+    <w:unhideWhenUsed/>
+    <w:rsid w:val="008004DE"/>
+    <w:pPr>
+      <w:tabs>
+        <w:tab w:val="left" w:pos="916"/>
+        <w:tab w:val="left" w:pos="1832"/>
+        <w:tab w:val="left" w:pos="2748"/>
+        <w:tab w:val="left" w:pos="3664"/>
+        <w:tab w:val="left" w:pos="4580"/>
+        <w:tab w:val="left" w:pos="5496"/>
+        <w:tab w:val="left" w:pos="6412"/>
+        <w:tab w:val="left" w:pos="7328"/>
+        <w:tab w:val="left" w:pos="8244"/>
+        <w:tab w:val="left" w:pos="9160"/>
+        <w:tab w:val="left" w:pos="10076"/>
+        <w:tab w:val="left" w:pos="10992"/>
+        <w:tab w:val="left" w:pos="11908"/>
+        <w:tab w:val="left" w:pos="12824"/>
+        <w:tab w:val="left" w:pos="13740"/>
+        <w:tab w:val="left" w:pos="14656"/>
+      </w:tabs>
+      <w:spacing w:after="0" w:line="240" w:lineRule="auto"/>
+    </w:pPr>
+    <w:rPr>
+      <w:rFonts w:ascii="Courier New" w:eastAsia="Times New Roman" w:hAnsi="Courier New" w:cs="Courier New"/>
+      <w:sz w:val="20"/>
+      <w:szCs w:val="20"/>
+      <w:lang w:eastAsia="nl-NL"/>
+    </w:rPr>
+  </w:style>
+  <w:style w:type="character" w:customStyle="1" w:styleId="HTML-voorafopgemaaktChar">
+    <w:name w:val="HTML - vooraf opgemaakt Char"/>
+    <w:basedOn w:val="Standaardalinea-lettertype"/>
+    <w:link w:val="HTML-voorafopgemaakt"/>
+    <w:uiPriority w:val="99"/>
+    <w:semiHidden/>
+    <w:rsid w:val="008004DE"/>
+    <w:rPr>
+      <w:rFonts w:ascii="Courier New" w:eastAsia="Times New Roman" w:hAnsi="Courier New" w:cs="Courier New"/>
+      <w:sz w:val="20"/>
+      <w:szCs w:val="20"/>
+      <w:lang w:eastAsia="nl-NL"/>
+    </w:rPr>
+  </w:style>
 </w:styles>
 </file>
 

</xml_diff>